<commit_message>
all changes besides the related work
</commit_message>
<xml_diff>
--- a/Revision Plan - Paper 105.docx
+++ b/Revision Plan - Paper 105.docx
@@ -64,7 +64,19 @@
         <w:jc w:val="both"/>
       </w:pPr>
       <w:r>
-        <w:t xml:space="preserve">Add an explicit discussion on false positive and false negative results of both BayesDroid and TaintDroid. Emphasize that the accuracy hypothesis has been proven, as indicated by the accuracy field of Table 1 (Reviewers 1, 2, 3 and 4). </w:t>
+        <w:rPr>
+          <w:highlight w:val="yellow"/>
+        </w:rPr>
+        <w:t xml:space="preserve">(done) </w:t>
+      </w:r>
+      <w:r>
+        <w:rPr>
+          <w:highlight w:val="yellow"/>
+        </w:rPr>
+        <w:t>Add an explicit discussion on false positive and false negative results of both BayesDroid and TaintDroid. Emphasize that the accuracy hypothesis has been proven, as indicated by the accuracy field of Table 1 (Reviewers 1, 2, 3 and 4).</w:t>
+      </w:r>
+      <w:r>
+        <w:t xml:space="preserve"> </w:t>
       </w:r>
       <w:r>
         <w:br/>
@@ -96,6 +108,12 @@
         <w:rPr>
           <w:highlight w:val="yellow"/>
         </w:rPr>
+        <w:t xml:space="preserve">(done) </w:t>
+      </w:r>
+      <w:r>
+        <w:rPr>
+          <w:highlight w:val="yellow"/>
+        </w:rPr>
         <w:t>Also, report on F-measure (a harmonized measure between precision and recall) for both BayesDroid and TaintDroid, which will further demonstrate that the accuracy hypothesis was proven (Reviewer 1).</w:t>
       </w:r>
     </w:p>
@@ -142,6 +160,14 @@
           <w:sz w:val="20"/>
           <w:highlight w:val="yellow"/>
         </w:rPr>
+        <w:t xml:space="preserve">(done) </w:t>
+      </w:r>
+      <w:r>
+        <w:rPr>
+          <w:rFonts w:ascii="Courier" w:hAnsi="Courier"/>
+          <w:sz w:val="20"/>
+          <w:highlight w:val="yellow"/>
+        </w:rPr>
         <w:t>calculate the statistical significance and report on it</w:t>
       </w:r>
     </w:p>
@@ -183,6 +209,12 @@
         <w:rPr>
           <w:highlight w:val="yellow"/>
         </w:rPr>
+        <w:t xml:space="preserve">(done) </w:t>
+      </w:r>
+      <w:r>
+        <w:rPr>
+          <w:highlight w:val="yellow"/>
+        </w:rPr>
         <w:t xml:space="preserve">Clarify the second hypothesis: comparison between dynamic taint tracking (T-BD) and an approach that compare sink and source values directly (H-BD). Explicitly calculate the accuracy of these approaches and explain the conclusion that H-BD was competitive with, if not better than, T-BD on the top-popular real-world applications we experimented with. </w:t>
       </w:r>
     </w:p>
@@ -277,6 +309,12 @@
         <w:rPr>
           <w:highlight w:val="yellow"/>
         </w:rPr>
+        <w:t xml:space="preserve">(done) </w:t>
+      </w:r>
+      <w:r>
+        <w:rPr>
+          <w:highlight w:val="yellow"/>
+        </w:rPr>
         <w:t xml:space="preserve">Refine Tables 1, 2 and 3 to present the current content in a more concise manner and include the accuracy calculations mentioned above. In addition, add more discussion of the tables to clarify the data they present (Reviewer 1). </w:t>
       </w:r>
     </w:p>
@@ -685,6 +723,12 @@
         <w:rPr>
           <w:highlight w:val="yellow"/>
         </w:rPr>
+        <w:t xml:space="preserve">(done) </w:t>
+      </w:r>
+      <w:r>
+        <w:rPr>
+          <w:highlight w:val="yellow"/>
+        </w:rPr>
         <w:t>Remove repetitions about the deployment of a system in a commercial product (Reviewers 2 and 3).</w:t>
       </w:r>
     </w:p>
@@ -725,6 +769,12 @@
           <w:highlight w:val="yellow"/>
         </w:rPr>
       </w:pPr>
+      <w:r>
+        <w:rPr>
+          <w:highlight w:val="yellow"/>
+        </w:rPr>
+        <w:t xml:space="preserve">(done) </w:t>
+      </w:r>
       <w:r>
         <w:rPr>
           <w:highlight w:val="yellow"/>
@@ -3269,7 +3319,7 @@
   </w:style>
   <w:style w:type="numbering" w:customStyle="1" w:styleId="List0">
     <w:name w:val="List 0"/>
-    <w:rsid w:val="00551305"/>
+    <w:rsid w:val="008A7E67"/>
     <w:pPr>
       <w:numPr>
         <w:numId w:val="15"/>
@@ -3278,7 +3328,7 @@
   </w:style>
   <w:style w:type="numbering" w:customStyle="1" w:styleId="List31">
     <w:name w:val="List 31"/>
-    <w:rsid w:val="00551305"/>
+    <w:rsid w:val="008A7E67"/>
     <w:pPr>
       <w:numPr>
         <w:numId w:val="14"/>
@@ -3287,7 +3337,7 @@
   </w:style>
   <w:style w:type="numbering" w:customStyle="1" w:styleId="List21">
     <w:name w:val="List 21"/>
-    <w:rsid w:val="00551305"/>
+    <w:rsid w:val="008A7E67"/>
     <w:pPr>
       <w:numPr>
         <w:numId w:val="9"/>
@@ -3296,7 +3346,7 @@
   </w:style>
   <w:style w:type="numbering" w:customStyle="1" w:styleId="ImportedStyle1">
     <w:name w:val="Imported Style 1"/>
-    <w:rsid w:val="00551305"/>
+    <w:rsid w:val="008A7E67"/>
     <w:pPr>
       <w:numPr>
         <w:numId w:val="19"/>
@@ -3305,7 +3355,7 @@
   </w:style>
   <w:style w:type="numbering" w:customStyle="1" w:styleId="List1">
     <w:name w:val="List 1"/>
-    <w:rsid w:val="00551305"/>
+    <w:rsid w:val="008A7E67"/>
     <w:pPr>
       <w:numPr>
         <w:numId w:val="18"/>

</xml_diff>